<commit_message>
Minor adjustments to README/syllabus
</commit_message>
<xml_diff>
--- a/syllabus.docx
+++ b/syllabus.docx
@@ -1360,7 +1360,7 @@
     </w:lvl>
   </w:abstractNum>
   <w:abstractNum w:abstractNumId="990">
-    <w:nsid w:val="11493c8a"/>
+    <w:nsid w:val="723d1590"/>
     <w:multiLevelType w:val="multilevel"/>
     <w:lvl w:ilvl="0">
       <w:numFmt w:val="bullet"/>
@@ -1441,7 +1441,7 @@
     </w:lvl>
   </w:abstractNum>
   <w:abstractNum w:abstractNumId="99411">
-    <w:nsid w:val="6852a34e"/>
+    <w:nsid w:val="a60de134"/>
     <w:multiLevelType w:val="multilevel"/>
     <w:lvl w:ilvl="0">
       <w:start w:val="1"/>
@@ -1529,7 +1529,7 @@
     </w:lvl>
   </w:abstractNum>
   <w:abstractNum w:abstractNumId="991">
-    <w:nsid w:val="c9f1f235"/>
+    <w:nsid w:val="3b3b981a"/>
     <w:multiLevelType w:val="multilevel"/>
     <w:lvl w:ilvl="0">
       <w:numFmt w:val="bullet"/>

</xml_diff>